<commit_message>
Aggiunto caso di risposta ad attività non soggette, non chiedere SCIA
</commit_message>
<xml_diff>
--- a/modelli/DC_deroga/DC70_FAV.docx
+++ b/modelli/DC_deroga/DC70_FAV.docx
@@ -1,6 +1,6 @@
 
 <file path=word/document.xml><?xml version="1.0" encoding="utf-8"?>
-<w:document xmlns:o="urn:schemas-microsoft-com:office:office" xmlns:r="http://schemas.openxmlformats.org/officeDocument/2006/relationships" xmlns:v="urn:schemas-microsoft-com:vml" xmlns:w="http://schemas.openxmlformats.org/wordprocessingml/2006/main" xmlns:w10="urn:schemas-microsoft-com:office:word" xmlns:wp="http://schemas.openxmlformats.org/drawingml/2006/wordprocessingDrawing" xmlns:wps="http://schemas.microsoft.com/office/word/2010/wordprocessingShape" xmlns:wpg="http://schemas.microsoft.com/office/word/2010/wordprocessingGroup" xmlns:mc="http://schemas.openxmlformats.org/markup-compatibility/2006" xmlns:wp14="http://schemas.microsoft.com/office/word/2010/wordprocessingDrawing" xmlns:w14="http://schemas.microsoft.com/office/word/2010/wordml" mc:Ignorable="w14 wp14">
+<w:document xmlns:o="urn:schemas-microsoft-com:office:office" xmlns:r="http://schemas.openxmlformats.org/officeDocument/2006/relationships" xmlns:v="urn:schemas-microsoft-com:vml" xmlns:w="http://schemas.openxmlformats.org/wordprocessingml/2006/main" xmlns:w10="urn:schemas-microsoft-com:office:word" xmlns:wp="http://schemas.openxmlformats.org/drawingml/2006/wordprocessingDrawing" xmlns:wps="http://schemas.microsoft.com/office/word/2010/wordprocessingShape" xmlns:wpg="http://schemas.microsoft.com/office/word/2010/wordprocessingGroup" xmlns:mc="http://schemas.openxmlformats.org/markup-compatibility/2006" xmlns:wp14="http://schemas.microsoft.com/office/word/2010/wordprocessingDrawing" xmlns:w14="http://schemas.microsoft.com/office/word/2010/wordml" xmlns:w15="http://schemas.microsoft.com/office/word/2012/wordml" mc:Ignorable="w14 wp14 w15">
   <w:body>
     <w:tbl>
       <w:tblPr>
@@ -71,6 +71,7 @@
                           <a:prstGeom prst="rect">
                             <a:avLst/>
                           </a:prstGeom>
+                          <a:noFill/>
                         </pic:spPr>
                       </pic:pic>
                     </a:graphicData>
@@ -159,7 +160,7 @@
                 <w:sz w:val="20"/>
                 <w:rFonts w:ascii="Arial" w:hAnsi="Arial"/>
               </w:rPr>
-              <w:instrText> MERGEFIELD $NOME_COMANDO </w:instrText>
+              <w:instrText xml:space="preserve"> MERGEFIELD $NOME_COMANDO </w:instrText>
             </w:r>
             <w:r>
               <w:rPr>
@@ -240,7 +241,7 @@
                 <w:szCs w:val="20"/>
                 <w:iCs/>
               </w:rPr>
-              <w:instrText> MERGEFIELD $PEC_COMANDO </w:instrText>
+              <w:instrText xml:space="preserve"> MERGEFIELD $PEC_COMANDO </w:instrText>
             </w:r>
             <w:r>
               <w:rPr>
@@ -291,7 +292,7 @@
             </w:r>
             <w:r>
               <w:rPr/>
-              <w:instrText> MERGEFIELD $COMUNE_COMANDO </w:instrText>
+              <w:instrText xml:space="preserve"> MERGEFIELD $COMUNE_COMANDO </w:instrText>
             </w:r>
             <w:r>
               <w:rPr/>
@@ -335,7 +336,7 @@
             </w:r>
             <w:r>
               <w:rPr/>
-              <w:instrText> MERGEFIELD $NUM_PRATICA </w:instrText>
+              <w:instrText xml:space="preserve"> MERGEFIELD $NUM_PRATICA </w:instrText>
             </w:r>
             <w:r>
               <w:rPr/>
@@ -392,7 +393,7 @@
             </w:r>
             <w:r>
               <w:rPr/>
-              <w:instrText> MERGEFIELD $NOME_TITOLARE </w:instrText>
+              <w:instrText xml:space="preserve"> MERGEFIELD $NOME_TITOLARE </w:instrText>
             </w:r>
             <w:r>
               <w:rPr/>
@@ -416,7 +417,7 @@
             </w:r>
             <w:r>
               <w:rPr/>
-              <w:instrText> MERGEFIELD $COGNOME_TITOLARE </w:instrText>
+              <w:instrText xml:space="preserve"> MERGEFIELD $COGNOME_TITOLARE </w:instrText>
             </w:r>
             <w:r>
               <w:rPr/>
@@ -439,31 +440,31 @@
             </w:pPr>
             <w:r>
               <w:rPr>
-                <w:rStyle w:val="CollegamentoInternet"/>
+                <w:rStyle w:val="Hyperlink"/>
               </w:rPr>
               <w:fldChar w:fldCharType="begin"/>
             </w:r>
             <w:r>
               <w:rPr>
-                <w:rStyle w:val="CollegamentoInternet"/>
-              </w:rPr>
-              <w:instrText> MERGEFIELD $PEC_CORRISPONDENZA </w:instrText>
-            </w:r>
-            <w:r>
-              <w:rPr>
-                <w:rStyle w:val="CollegamentoInternet"/>
+                <w:rStyle w:val="Hyperlink"/>
+              </w:rPr>
+              <w:instrText xml:space="preserve"> MERGEFIELD $PEC_CORRISPONDENZA </w:instrText>
+            </w:r>
+            <w:r>
+              <w:rPr>
+                <w:rStyle w:val="Hyperlink"/>
               </w:rPr>
               <w:fldChar w:fldCharType="separate"/>
             </w:r>
             <w:r>
               <w:rPr>
-                <w:rStyle w:val="CollegamentoInternet"/>
+                <w:rStyle w:val="Hyperlink"/>
               </w:rPr>
               <w:t>&lt;$PEC_CORRISPONDENZA&gt;</w:t>
             </w:r>
             <w:r>
               <w:rPr>
-                <w:rStyle w:val="CollegamentoInternet"/>
+                <w:rStyle w:val="Hyperlink"/>
               </w:rPr>
               <w:fldChar w:fldCharType="end"/>
             </w:r>
@@ -494,7 +495,7 @@
             </w:r>
             <w:r>
               <w:rPr/>
-              <w:instrText> MERGEFIELD $INTESTATARIO </w:instrText>
+              <w:instrText xml:space="preserve"> MERGEFIELD $INTESTATARIO </w:instrText>
             </w:r>
             <w:r>
               <w:rPr/>
@@ -523,7 +524,7 @@
             </w:r>
             <w:r>
               <w:rPr/>
-              <w:instrText> MERGEFIELD $INDIRIZZO_CORRISPONDENZA </w:instrText>
+              <w:instrText xml:space="preserve"> MERGEFIELD $INDIRIZZO_CORRISPONDENZA </w:instrText>
             </w:r>
             <w:r>
               <w:rPr/>
@@ -584,7 +585,7 @@
             </w:r>
             <w:r>
               <w:rPr/>
-              <w:instrText> MERGEFIELD $COMUNE_ATTIVITA </w:instrText>
+              <w:instrText xml:space="preserve"> MERGEFIELD $COMUNE_ATTIVITA </w:instrText>
             </w:r>
             <w:r>
               <w:rPr/>
@@ -604,7 +605,7 @@
     </w:tbl>
     <w:p>
       <w:pPr>
-        <w:pStyle w:val="Corpodeltesto"/>
+        <w:pStyle w:val="BodyText"/>
         <w:rPr/>
       </w:pPr>
       <w:r>
@@ -660,7 +661,6 @@
               <w:widowControl w:val="false"/>
               <w:rPr>
                 <w:b/>
-                <w:b/>
                 <w:bCs/>
               </w:rPr>
             </w:pPr>
@@ -714,7 +714,7 @@
             </w:r>
             <w:r>
               <w:rPr/>
-              <w:instrText> MERGEFIELD $DESCRIZIONE_RICHIESTA </w:instrText>
+              <w:instrText xml:space="preserve"> MERGEFIELD $DESCRIZIONE_RICHIESTA </w:instrText>
             </w:r>
             <w:r>
               <w:rPr/>
@@ -738,7 +738,7 @@
             </w:r>
             <w:r>
               <w:rPr/>
-              <w:instrText> MERGEFIELD $NUM_PROT_RICHIESTA </w:instrText>
+              <w:instrText xml:space="preserve"> MERGEFIELD $NUM_PROT_RICHIESTA </w:instrText>
             </w:r>
             <w:r>
               <w:rPr/>
@@ -762,7 +762,7 @@
             </w:r>
             <w:r>
               <w:rPr/>
-              <w:instrText> MERGEFIELD $DATA_RICHIESTA </w:instrText>
+              <w:instrText xml:space="preserve"> MERGEFIELD $DATA_RICHIESTA </w:instrText>
             </w:r>
             <w:r>
               <w:rPr/>
@@ -814,7 +814,7 @@
                 <w:color w:val="auto"/>
                 <w:lang w:val="it-IT" w:eastAsia="zh-CN" w:bidi="hi-IN"/>
               </w:rPr>
-              <w:instrText> MERGEFIELD $RAGIONE_SOCIALE </w:instrText>
+              <w:instrText xml:space="preserve"> MERGEFIELD $RAGIONE_SOCIALE </w:instrText>
             </w:r>
             <w:r>
               <w:rPr>
@@ -880,7 +880,7 @@
                 <w:color w:val="auto"/>
                 <w:lang w:val="it-IT" w:eastAsia="zh-CN" w:bidi="hi-IN"/>
               </w:rPr>
-              <w:instrText> MERGEFIELD $INDIRIZZO_ATTIVITA </w:instrText>
+              <w:instrText xml:space="preserve"> MERGEFIELD $INDIRIZZO_ATTIVITA </w:instrText>
             </w:r>
             <w:r>
               <w:rPr>
@@ -921,7 +921,7 @@
     </w:tbl>
     <w:p>
       <w:pPr>
-        <w:pStyle w:val="Corpodeltesto"/>
+        <w:pStyle w:val="BodyText"/>
         <w:rPr/>
       </w:pPr>
       <w:r>
@@ -930,7 +930,7 @@
     </w:p>
     <w:p>
       <w:pPr>
-        <w:pStyle w:val="Corpodeltesto"/>
+        <w:pStyle w:val="BodyText"/>
         <w:rPr/>
       </w:pPr>
       <w:r>
@@ -1031,7 +1031,7 @@
             </w:r>
             <w:r>
               <w:rPr/>
-              <w:instrText> MERGEFIELD $ELENCO_ATTIVITA.Codice </w:instrText>
+              <w:instrText xml:space="preserve"> MERGEFIELD $ELENCO_ATTIVITA.Codice </w:instrText>
             </w:r>
             <w:r>
               <w:rPr/>
@@ -1069,7 +1069,7 @@
             </w:r>
             <w:r>
               <w:rPr/>
-              <w:instrText> MERGEFIELD $ELENCO_ATTIVITA.Descrizione </w:instrText>
+              <w:instrText xml:space="preserve"> MERGEFIELD $ELENCO_ATTIVITA.Descrizione </w:instrText>
             </w:r>
             <w:r>
               <w:rPr/>
@@ -1089,7 +1089,7 @@
     </w:tbl>
     <w:p>
       <w:pPr>
-        <w:pStyle w:val="Corpodeltesto"/>
+        <w:pStyle w:val="BodyText"/>
         <w:rPr/>
       </w:pPr>
       <w:r>
@@ -1098,7 +1098,7 @@
     </w:p>
     <w:p>
       <w:pPr>
-        <w:pStyle w:val="Corpodeltesto"/>
+        <w:pStyle w:val="BodyText"/>
         <w:rPr/>
       </w:pPr>
       <w:r>
@@ -1128,7 +1128,7 @@
         <w:rPr>
           <w:lang w:val="it-IT"/>
         </w:rPr>
-        <w:instrText> MERGEFIELD $NOME_DIREZIONE </w:instrText>
+        <w:instrText xml:space="preserve"> MERGEFIELD $NOME_DIREZIONE </w:instrText>
       </w:r>
       <w:r>
         <w:rPr>
@@ -1157,7 +1157,7 @@
     </w:p>
     <w:p>
       <w:pPr>
-        <w:pStyle w:val="Corpodeltesto"/>
+        <w:pStyle w:val="BodyText"/>
         <w:rPr/>
       </w:pPr>
       <w:r>
@@ -1191,7 +1191,7 @@
           <w:color w:val="auto"/>
           <w:lang w:val="it-IT" w:eastAsia="zh-CN" w:bidi="hi-IN"/>
         </w:rPr>
-        <w:instrText> MERGEFIELD $PROT_DOC_INTEG_IN_1 </w:instrText>
+        <w:instrText xml:space="preserve"> MERGEFIELD $PROT_DOC_INTEG_IN_1 </w:instrText>
       </w:r>
       <w:r>
         <w:rPr>
@@ -1257,7 +1257,7 @@
           <w:color w:val="auto"/>
           <w:lang w:val="it-IT" w:eastAsia="zh-CN" w:bidi="hi-IN"/>
         </w:rPr>
-        <w:instrText> MERGEFIELD $DATA_PROT_DOC_INTEG_IN_1 </w:instrText>
+        <w:instrText xml:space="preserve"> MERGEFIELD $DATA_PROT_DOC_INTEG_IN_1 </w:instrText>
       </w:r>
       <w:r>
         <w:rPr>
@@ -1459,7 +1459,7 @@
             </w:r>
             <w:r>
               <w:rPr/>
-              <w:instrText> MERGEFIELD $ELENCO_PRESCRIZIONI.Codice </w:instrText>
+              <w:instrText xml:space="preserve"> MERGEFIELD $ELENCO_PRESCRIZIONI.Codice </w:instrText>
             </w:r>
             <w:r>
               <w:rPr/>
@@ -1496,7 +1496,7 @@
             </w:r>
             <w:r>
               <w:rPr/>
-              <w:instrText> MERGEFIELD $ELENCO_PRESCRIZIONI.Descrizione </w:instrText>
+              <w:instrText xml:space="preserve"> MERGEFIELD $ELENCO_PRESCRIZIONI.Descrizione </w:instrText>
             </w:r>
             <w:r>
               <w:rPr/>
@@ -1516,7 +1516,7 @@
     </w:tbl>
     <w:p>
       <w:pPr>
-        <w:pStyle w:val="Corpodeltesto"/>
+        <w:pStyle w:val="BodyText"/>
         <w:rPr>
           <w:lang w:val="it-IT"/>
         </w:rPr>
@@ -1529,14 +1529,44 @@
     </w:p>
     <w:p>
       <w:pPr>
-        <w:pStyle w:val="Corpodeltesto"/>
+        <w:pStyle w:val="BodyText"/>
         <w:rPr/>
       </w:pPr>
       <w:r>
         <w:rPr>
           <w:lang w:val="it-IT"/>
         </w:rPr>
-        <w:t xml:space="preserve">Prima di avviare l’esercizio dell’attività, il responsabile è tenuto a presentare segnalazione certificata di inizio attività </w:t>
+        <w:t>P</w:t>
+      </w:r>
+      <w:r>
+        <w:rPr>
+          <w:lang w:val="it-IT"/>
+        </w:rPr>
+        <w:t>rima di avviare l’esercizio dell’</w:t>
+      </w:r>
+      <w:r>
+        <w:rPr>
+          <w:lang w:val="it-IT"/>
+        </w:rPr>
+        <w:t xml:space="preserve">eventuale </w:t>
+      </w:r>
+      <w:r>
+        <w:rPr>
+          <w:lang w:val="it-IT"/>
+        </w:rPr>
+        <w:t xml:space="preserve">attività </w:t>
+      </w:r>
+      <w:r>
+        <w:rPr>
+          <w:lang w:val="it-IT"/>
+        </w:rPr>
+        <w:t>soggetta</w:t>
+      </w:r>
+      <w:r>
+        <w:rPr>
+          <w:lang w:val="it-IT"/>
+        </w:rPr>
+        <w:t xml:space="preserve">, il responsabile è tenuto a presentare segnalazione certificata di inizio attività </w:t>
       </w:r>
       <w:r>
         <w:rPr>
@@ -1558,7 +1588,7 @@
     </w:p>
     <w:p>
       <w:pPr>
-        <w:pStyle w:val="Corpodeltesto"/>
+        <w:pStyle w:val="BodyText"/>
         <w:rPr/>
       </w:pPr>
       <w:r>
@@ -1570,7 +1600,7 @@
     </w:p>
     <w:p>
       <w:pPr>
-        <w:pStyle w:val="Corpodeltesto"/>
+        <w:pStyle w:val="BodyText"/>
         <w:keepNext w:val="true"/>
         <w:rPr/>
       </w:pPr>
@@ -1632,7 +1662,7 @@
             </w:r>
             <w:r>
               <w:rPr/>
-              <w:instrText> MERGEFIELD $NOME_ADDETTO </w:instrText>
+              <w:instrText xml:space="preserve"> MERGEFIELD $NOME_ADDETTO </w:instrText>
             </w:r>
             <w:r>
               <w:rPr/>
@@ -1656,7 +1686,7 @@
             </w:r>
             <w:r>
               <w:rPr/>
-              <w:instrText> MERGEFIELD $COGNOME_ADDETTO </w:instrText>
+              <w:instrText xml:space="preserve"> MERGEFIELD $COGNOME_ADDETTO </w:instrText>
             </w:r>
             <w:r>
               <w:rPr/>
@@ -1702,7 +1732,7 @@
             </w:r>
             <w:r>
               <w:rPr/>
-              <w:instrText> MERGEFIELD $NOME_COMANDANTE </w:instrText>
+              <w:instrText xml:space="preserve"> MERGEFIELD $NOME_COMANDANTE </w:instrText>
             </w:r>
             <w:r>
               <w:rPr/>
@@ -1726,7 +1756,7 @@
             </w:r>
             <w:r>
               <w:rPr/>
-              <w:instrText> MERGEFIELD $COGNOME_COMANDANTE </w:instrText>
+              <w:instrText xml:space="preserve"> MERGEFIELD $COGNOME_COMANDANTE </w:instrText>
             </w:r>
             <w:r>
               <w:rPr/>
@@ -1790,7 +1820,7 @@
         <w:rPr>
           <w:lang w:val="it-IT"/>
         </w:rPr>
-        <w:instrText> MERGEFIELD $NOME_DIREZIONE </w:instrText>
+        <w:instrText xml:space="preserve"> MERGEFIELD $NOME_DIREZIONE </w:instrText>
       </w:r>
       <w:r>
         <w:rPr>
@@ -1812,7 +1842,9 @@
       </w:r>
     </w:p>
     <w:sectPr>
-      <w:footerReference w:type="default" r:id="rId3"/>
+      <w:footerReference w:type="even" r:id="rId3"/>
+      <w:footerReference w:type="default" r:id="rId4"/>
+      <w:footerReference w:type="first" r:id="rId5"/>
       <w:type w:val="nextPage"/>
       <w:pgSz w:w="11906" w:h="16838"/>
       <w:pgMar w:left="1134" w:right="1134" w:gutter="0" w:header="0" w:top="1134" w:footer="1134" w:bottom="1693"/>
@@ -1826,14 +1858,28 @@
 </file>
 
 <file path=word/footer1.xml><?xml version="1.0" encoding="utf-8"?>
-<w:ftr xmlns:o="urn:schemas-microsoft-com:office:office" xmlns:r="http://schemas.openxmlformats.org/officeDocument/2006/relationships" xmlns:v="urn:schemas-microsoft-com:vml" xmlns:w="http://schemas.openxmlformats.org/wordprocessingml/2006/main" xmlns:w10="urn:schemas-microsoft-com:office:word" xmlns:wp="http://schemas.openxmlformats.org/drawingml/2006/wordprocessingDrawing" xmlns:wps="http://schemas.microsoft.com/office/word/2010/wordprocessingShape" xmlns:wpg="http://schemas.microsoft.com/office/word/2010/wordprocessingGroup" xmlns:mc="http://schemas.openxmlformats.org/markup-compatibility/2006" xmlns:wp14="http://schemas.microsoft.com/office/word/2010/wordprocessingDrawing" xmlns:w14="http://schemas.microsoft.com/office/word/2010/wordml" mc:Ignorable="w14 wp14">
+<w:ftr xmlns:o="urn:schemas-microsoft-com:office:office" xmlns:r="http://schemas.openxmlformats.org/officeDocument/2006/relationships" xmlns:v="urn:schemas-microsoft-com:vml" xmlns:w="http://schemas.openxmlformats.org/wordprocessingml/2006/main" xmlns:w10="urn:schemas-microsoft-com:office:word" xmlns:wp="http://schemas.openxmlformats.org/drawingml/2006/wordprocessingDrawing" xmlns:wps="http://schemas.microsoft.com/office/word/2010/wordprocessingShape" xmlns:wpg="http://schemas.microsoft.com/office/word/2010/wordprocessingGroup" xmlns:mc="http://schemas.openxmlformats.org/markup-compatibility/2006" xmlns:wp14="http://schemas.microsoft.com/office/word/2010/wordprocessingDrawing" xmlns:w14="http://schemas.microsoft.com/office/word/2010/wordml" xmlns:w15="http://schemas.microsoft.com/office/word/2012/wordml" mc:Ignorable="w14 wp14 w15">
   <w:p>
     <w:pPr>
-      <w:pStyle w:val="Pidipagina"/>
+      <w:pStyle w:val="Footer"/>
       <w:rPr/>
     </w:pPr>
     <w:r>
       <w:rPr/>
+    </w:r>
+  </w:p>
+</w:ftr>
+</file>
+
+<file path=word/footer2.xml><?xml version="1.0" encoding="utf-8"?>
+<w:ftr xmlns:o="urn:schemas-microsoft-com:office:office" xmlns:r="http://schemas.openxmlformats.org/officeDocument/2006/relationships" xmlns:v="urn:schemas-microsoft-com:vml" xmlns:w="http://schemas.openxmlformats.org/wordprocessingml/2006/main" xmlns:w10="urn:schemas-microsoft-com:office:word" xmlns:wp="http://schemas.openxmlformats.org/drawingml/2006/wordprocessingDrawing" xmlns:wps="http://schemas.microsoft.com/office/word/2010/wordprocessingShape" xmlns:wpg="http://schemas.microsoft.com/office/word/2010/wordprocessingGroup" xmlns:mc="http://schemas.openxmlformats.org/markup-compatibility/2006" xmlns:wp14="http://schemas.microsoft.com/office/word/2010/wordprocessingDrawing" xmlns:w14="http://schemas.microsoft.com/office/word/2010/wordml" xmlns:w15="http://schemas.microsoft.com/office/word/2012/wordml" mc:Ignorable="w14 wp14 w15">
+  <w:p>
+    <w:pPr>
+      <w:pStyle w:val="Footer"/>
+      <w:rPr/>
+    </w:pPr>
+    <w:r>
+      <w:rPr/>
       <w:t xml:space="preserve">Pagina </w:t>
     </w:r>
     <w:r>
@@ -1842,7 +1888,7 @@
     </w:r>
     <w:r>
       <w:rPr/>
-      <w:instrText> PAGE </w:instrText>
+      <w:instrText xml:space="preserve"> PAGE </w:instrText>
     </w:r>
     <w:r>
       <w:rPr/>
@@ -1866,7 +1912,7 @@
     </w:r>
     <w:r>
       <w:rPr/>
-      <w:instrText> NUMPAGES </w:instrText>
+      <w:instrText xml:space="preserve"> NUMPAGES </w:instrText>
     </w:r>
     <w:r>
       <w:rPr/>
@@ -1883,7 +1929,7 @@
   </w:p>
   <w:p>
     <w:pPr>
-      <w:pStyle w:val="Pidipagina"/>
+      <w:pStyle w:val="Footer"/>
       <w:rPr/>
     </w:pPr>
     <w:r>
@@ -1892,7 +1938,92 @@
     </w:r>
     <w:r>
       <w:rPr/>
-      <w:instrText> FILENAME </w:instrText>
+      <w:instrText xml:space="preserve"> FILENAME </w:instrText>
+    </w:r>
+    <w:r>
+      <w:rPr/>
+      <w:fldChar w:fldCharType="separate"/>
+    </w:r>
+    <w:r>
+      <w:rPr/>
+      <w:t>DC70_FAV.docx</w:t>
+    </w:r>
+    <w:r>
+      <w:rPr/>
+      <w:fldChar w:fldCharType="end"/>
+    </w:r>
+  </w:p>
+</w:ftr>
+</file>
+
+<file path=word/footer3.xml><?xml version="1.0" encoding="utf-8"?>
+<w:ftr xmlns:o="urn:schemas-microsoft-com:office:office" xmlns:r="http://schemas.openxmlformats.org/officeDocument/2006/relationships" xmlns:v="urn:schemas-microsoft-com:vml" xmlns:w="http://schemas.openxmlformats.org/wordprocessingml/2006/main" xmlns:w10="urn:schemas-microsoft-com:office:word" xmlns:wp="http://schemas.openxmlformats.org/drawingml/2006/wordprocessingDrawing" xmlns:wps="http://schemas.microsoft.com/office/word/2010/wordprocessingShape" xmlns:wpg="http://schemas.microsoft.com/office/word/2010/wordprocessingGroup" xmlns:mc="http://schemas.openxmlformats.org/markup-compatibility/2006" xmlns:wp14="http://schemas.microsoft.com/office/word/2010/wordprocessingDrawing" xmlns:w14="http://schemas.microsoft.com/office/word/2010/wordml" xmlns:w15="http://schemas.microsoft.com/office/word/2012/wordml" mc:Ignorable="w14 wp14 w15">
+  <w:p>
+    <w:pPr>
+      <w:pStyle w:val="Footer"/>
+      <w:rPr/>
+    </w:pPr>
+    <w:r>
+      <w:rPr/>
+      <w:t xml:space="preserve">Pagina </w:t>
+    </w:r>
+    <w:r>
+      <w:rPr/>
+      <w:fldChar w:fldCharType="begin"/>
+    </w:r>
+    <w:r>
+      <w:rPr/>
+      <w:instrText xml:space="preserve"> PAGE </w:instrText>
+    </w:r>
+    <w:r>
+      <w:rPr/>
+      <w:fldChar w:fldCharType="separate"/>
+    </w:r>
+    <w:r>
+      <w:rPr/>
+      <w:t>2</w:t>
+    </w:r>
+    <w:r>
+      <w:rPr/>
+      <w:fldChar w:fldCharType="end"/>
+    </w:r>
+    <w:r>
+      <w:rPr/>
+      <w:t xml:space="preserve"> di </w:t>
+    </w:r>
+    <w:r>
+      <w:rPr/>
+      <w:fldChar w:fldCharType="begin"/>
+    </w:r>
+    <w:r>
+      <w:rPr/>
+      <w:instrText xml:space="preserve"> NUMPAGES </w:instrText>
+    </w:r>
+    <w:r>
+      <w:rPr/>
+      <w:fldChar w:fldCharType="separate"/>
+    </w:r>
+    <w:r>
+      <w:rPr/>
+      <w:t>2</w:t>
+    </w:r>
+    <w:r>
+      <w:rPr/>
+      <w:fldChar w:fldCharType="end"/>
+    </w:r>
+  </w:p>
+  <w:p>
+    <w:pPr>
+      <w:pStyle w:val="Footer"/>
+      <w:rPr/>
+    </w:pPr>
+    <w:r>
+      <w:rPr/>
+      <w:fldChar w:fldCharType="begin"/>
+    </w:r>
+    <w:r>
+      <w:rPr/>
+      <w:instrText xml:space="preserve"> FILENAME </w:instrText>
     </w:r>
     <w:r>
       <w:rPr/>
@@ -1934,7 +2065,7 @@
     <w:pPr>
       <w:widowControl/>
       <w:suppressAutoHyphens w:val="true"/>
-      <w:overflowPunct w:val="true"/>
+      <w:overflowPunct w:val="false"/>
       <w:bidi w:val="0"/>
       <w:spacing w:before="0" w:after="0"/>
       <w:jc w:val="left"/>
@@ -1953,8 +2084,8 @@
     <w:qFormat/>
     <w:rPr/>
   </w:style>
-  <w:style w:type="character" w:styleId="CollegamentoInternet">
-    <w:name w:val="Collegamento Internet"/>
+  <w:style w:type="character" w:styleId="Hyperlink">
+    <w:name w:val="Hyperlink"/>
     <w:basedOn w:val="DefaultParagraphFont"/>
     <w:rPr>
       <w:color w:val="0000FF"/>
@@ -1977,7 +2108,7 @@
   <w:style w:type="paragraph" w:styleId="Titolo">
     <w:name w:val="Titolo"/>
     <w:basedOn w:val="Normal"/>
-    <w:next w:val="Corpodeltesto"/>
+    <w:next w:val="BodyText"/>
     <w:qFormat/>
     <w:pPr>
       <w:keepNext w:val="true"/>
@@ -1989,7 +2120,7 @@
       <w:szCs w:val="28"/>
     </w:rPr>
   </w:style>
-  <w:style w:type="paragraph" w:styleId="Corpodeltesto">
+  <w:style w:type="paragraph" w:styleId="BodyText">
     <w:name w:val="Body Text"/>
     <w:basedOn w:val="Normal"/>
     <w:pPr>
@@ -1998,16 +2129,16 @@
     </w:pPr>
     <w:rPr/>
   </w:style>
-  <w:style w:type="paragraph" w:styleId="Elenco">
+  <w:style w:type="paragraph" w:styleId="List">
     <w:name w:val="List"/>
-    <w:basedOn w:val="Corpodeltesto"/>
+    <w:basedOn w:val="BodyText"/>
     <w:pPr/>
     <w:rPr>
       <w:rFonts w:cs="Lohit Devanagari"/>
     </w:rPr>
   </w:style>
-  <w:style w:type="paragraph" w:styleId="Didascalia">
-    <w:name w:val="Caption"/>
+  <w:style w:type="paragraph" w:styleId="Caption">
+    <w:name w:val="caption"/>
     <w:basedOn w:val="Normal"/>
     <w:qFormat/>
     <w:pPr>
@@ -2070,8 +2201,8 @@
     </w:pPr>
     <w:rPr/>
   </w:style>
-  <w:style w:type="paragraph" w:styleId="Pidipagina">
-    <w:name w:val="Footer"/>
+  <w:style w:type="paragraph" w:styleId="Footer">
+    <w:name w:val="footer"/>
     <w:basedOn w:val="Intestazioneepidipagina"/>
     <w:pPr>
       <w:suppressLineNumbers/>
@@ -2081,7 +2212,7 @@
   </w:style>
   <w:style w:type="paragraph" w:styleId="Pidipaginaasinistra">
     <w:name w:val="Piè di pagina a sinistra"/>
-    <w:basedOn w:val="Pidipagina"/>
+    <w:basedOn w:val="Footer"/>
     <w:qFormat/>
     <w:pPr>
       <w:suppressLineNumbers/>
@@ -2090,4 +2221,110 @@
     <w:rPr/>
   </w:style>
 </w:styles>
+</file>
+
+<file path=word/theme/theme1.xml><?xml version="1.0" encoding="utf-8"?>
+<a:theme xmlns:a="http://schemas.openxmlformats.org/drawingml/2006/main" xmlns:r="http://schemas.openxmlformats.org/officeDocument/2006/relationships" name="Office">
+  <a:themeElements>
+    <a:clrScheme name="LibreOffice">
+      <a:dk1>
+        <a:srgbClr val="000000"/>
+      </a:dk1>
+      <a:lt1>
+        <a:srgbClr val="ffffff"/>
+      </a:lt1>
+      <a:dk2>
+        <a:srgbClr val="000000"/>
+      </a:dk2>
+      <a:lt2>
+        <a:srgbClr val="ffffff"/>
+      </a:lt2>
+      <a:accent1>
+        <a:srgbClr val="18a303"/>
+      </a:accent1>
+      <a:accent2>
+        <a:srgbClr val="0369a3"/>
+      </a:accent2>
+      <a:accent3>
+        <a:srgbClr val="a33e03"/>
+      </a:accent3>
+      <a:accent4>
+        <a:srgbClr val="8e03a3"/>
+      </a:accent4>
+      <a:accent5>
+        <a:srgbClr val="c99c00"/>
+      </a:accent5>
+      <a:accent6>
+        <a:srgbClr val="c9211e"/>
+      </a:accent6>
+      <a:hlink>
+        <a:srgbClr val="0000ee"/>
+      </a:hlink>
+      <a:folHlink>
+        <a:srgbClr val="551a8b"/>
+      </a:folHlink>
+    </a:clrScheme>
+    <a:fontScheme name="Office">
+      <a:majorFont>
+        <a:latin typeface="Arial" pitchFamily="0" charset="1"/>
+        <a:ea typeface="DejaVu Sans" pitchFamily="0" charset="1"/>
+        <a:cs typeface="DejaVu Sans" pitchFamily="0" charset="1"/>
+      </a:majorFont>
+      <a:minorFont>
+        <a:latin typeface="Arial" pitchFamily="0" charset="1"/>
+        <a:ea typeface="DejaVu Sans" pitchFamily="0" charset="1"/>
+        <a:cs typeface="DejaVu Sans" pitchFamily="0" charset="1"/>
+      </a:minorFont>
+    </a:fontScheme>
+    <a:fmtScheme>
+      <a:fillStyleLst>
+        <a:solidFill>
+          <a:schemeClr val="phClr"/>
+        </a:solidFill>
+        <a:solidFill>
+          <a:schemeClr val="phClr"/>
+        </a:solidFill>
+        <a:solidFill>
+          <a:schemeClr val="phClr"/>
+        </a:solidFill>
+      </a:fillStyleLst>
+      <a:lnStyleLst>
+        <a:ln w="6350" cap="flat" cmpd="sng" algn="ctr">
+          <a:prstDash val="solid"/>
+          <a:miter/>
+        </a:ln>
+        <a:ln w="6350" cap="flat" cmpd="sng" algn="ctr">
+          <a:prstDash val="solid"/>
+          <a:miter/>
+        </a:ln>
+        <a:ln w="6350" cap="flat" cmpd="sng" algn="ctr">
+          <a:prstDash val="solid"/>
+          <a:miter/>
+        </a:ln>
+      </a:lnStyleLst>
+      <a:effectStyleLst>
+        <a:effectStyle>
+          <a:effectLst/>
+        </a:effectStyle>
+        <a:effectStyle>
+          <a:effectLst/>
+        </a:effectStyle>
+        <a:effectStyle>
+          <a:effectLst/>
+        </a:effectStyle>
+      </a:effectStyleLst>
+      <a:bgFillStyleLst>
+        <a:solidFill>
+          <a:schemeClr val="phClr"/>
+        </a:solidFill>
+        <a:solidFill>
+          <a:schemeClr val="phClr"/>
+        </a:solidFill>
+        <a:solidFill>
+          <a:schemeClr val="phClr"/>
+        </a:solidFill>
+      </a:bgFillStyleLst>
+    </a:fmtScheme>
+  </a:themeElements>
+</a:theme>
 </file>
</xml_diff>